<commit_message>
Reactive programming 관련 공부내용 추가 리눅스 추가 sync async block nonblock 내용 추가
</commit_message>
<xml_diff>
--- a/리눅스/리눅스 명령어.docx
+++ b/리눅스/리눅스 명령어.docx
@@ -1992,7 +1992,80 @@
         </w:r>
       </w:hyperlink>
     </w:p>
-    <w:p/>
+    <w:p>
+      <w:pPr>
+        <w:widowControl/>
+        <w:wordWrap/>
+        <w:autoSpaceDE/>
+        <w:autoSpaceDN/>
+      </w:pPr>
+      <w:r>
+        <w:br w:type="page"/>
+      </w:r>
+    </w:p>
+    <w:p>
+      <w:pPr>
+        <w:rPr>
+          <w:rFonts w:hint="eastAsia"/>
+        </w:rPr>
+      </w:pPr>
+      <w:r>
+        <w:lastRenderedPageBreak/>
+        <w:t xml:space="preserve">java version </w:t>
+      </w:r>
+      <w:r>
+        <w:rPr>
+          <w:rFonts w:hint="eastAsia"/>
+        </w:rPr>
+        <w:t>변경(</w:t>
+      </w:r>
+      <w:r>
+        <w:t>centos7)</w:t>
+      </w:r>
+    </w:p>
+    <w:p>
+      <w:hyperlink r:id="rId16" w:history="1">
+        <w:r>
+          <w:rPr>
+            <w:rStyle w:val="a3"/>
+          </w:rPr>
+          <w:t>https://holics1226.tistory.com/24</w:t>
+        </w:r>
+      </w:hyperlink>
+    </w:p>
+    <w:p>
+      <w:hyperlink r:id="rId17" w:history="1">
+        <w:r>
+          <w:rPr>
+            <w:rStyle w:val="a3"/>
+          </w:rPr>
+          <w:t>https://linuxhint.com/install_jdk12_centos7/</w:t>
+        </w:r>
+      </w:hyperlink>
+    </w:p>
+    <w:p/>
+    <w:p/>
+    <w:p>
+      <w:r>
+        <w:t>ln(</w:t>
+      </w:r>
+      <w:r>
+        <w:rPr>
+          <w:rFonts w:hint="eastAsia"/>
+        </w:rPr>
+        <w:t>링크 정리)</w:t>
+      </w:r>
+    </w:p>
+    <w:p>
+      <w:pPr>
+        <w:rPr>
+          <w:rFonts w:hint="eastAsia"/>
+        </w:rPr>
+      </w:pPr>
+      <w:r>
+        <w:t>https://eunguru.tistory.com/90</w:t>
+      </w:r>
+    </w:p>
     <w:sectPr>
       <w:pgSz w:w="11900" w:h="16840"/>
       <w:pgMar w:top="1701" w:right="1440" w:bottom="1440" w:left="1440" w:header="851" w:footer="992" w:gutter="0"/>

</xml_diff>